<commit_message>
Przepisanie z dobrą interlinią
</commit_message>
<xml_diff>
--- a/Licencjat.docx
+++ b/Licencjat.docx
@@ -65,12 +65,12 @@
     </w:p>
     <w:p>
       <w:pPr>
-        <w:pStyle w:val="Nagwek1"/>
-      </w:pPr>
-      <w:bookmarkStart w:id="0" w:name="_Toc97575783"/>
-      <w:bookmarkStart w:id="1" w:name="_Toc97575806"/>
-      <w:bookmarkStart w:id="2" w:name="_Toc97575851"/>
-      <w:bookmarkStart w:id="3" w:name="_Toc97578257"/>
+        <w:pStyle w:val="Nagwek2"/>
+      </w:pPr>
+      <w:bookmarkStart w:id="0" w:name="_Toc97575806"/>
+      <w:bookmarkStart w:id="1" w:name="_Toc97575851"/>
+      <w:bookmarkStart w:id="2" w:name="_Toc97578257"/>
+      <w:bookmarkStart w:id="3" w:name="_Toc97575783"/>
       <w:r>
         <w:rPr>
           <w:noProof/>
@@ -209,7 +209,7 @@
                 <v:stroke joinstyle="miter"/>
                 <v:path gradientshapeok="t" o:connecttype="rect"/>
               </v:shapetype>
-              <v:shape id="Text Box 7" o:spid="_x0000_s1026" type="#_x0000_t202" style="position:absolute;margin-left:85.55pt;margin-top:648.45pt;width:370.9pt;height:44.3pt;z-index:251665408;visibility:visible;mso-wrap-style:square;mso-width-percent:0;mso-height-percent:0;mso-wrap-distance-left:9pt;mso-wrap-distance-top:0;mso-wrap-distance-right:9pt;mso-wrap-distance-bottom:0;mso-position-horizontal:absolute;mso-position-horizontal-relative:margin;mso-position-vertical:absolute;mso-position-vertical-relative:page;mso-width-percent:0;mso-height-percent:0;mso-width-relative:page;mso-height-relative:page;v-text-anchor:top" o:gfxdata="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" filled="f" stroked="f">
+              <v:shape id="Text Box 7" o:spid="_x0000_s1026" type="#_x0000_t202" style="position:absolute;left:0;text-align:left;margin-left:85.55pt;margin-top:648.45pt;width:370.9pt;height:44.3pt;z-index:251665408;visibility:visible;mso-wrap-style:square;mso-width-percent:0;mso-height-percent:0;mso-wrap-distance-left:9pt;mso-wrap-distance-top:0;mso-wrap-distance-right:9pt;mso-wrap-distance-bottom:0;mso-position-horizontal:absolute;mso-position-horizontal-relative:margin;mso-position-vertical:absolute;mso-position-vertical-relative:page;mso-width-percent:0;mso-height-percent:0;mso-width-relative:page;mso-height-relative:page;v-text-anchor:top" o:gfxdata="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" filled="f" stroked="f">
                 <v:textbox inset="0,0,0,0">
                   <w:txbxContent>
                     <w:p>
@@ -401,7 +401,7 @@
           </mc:Choice>
           <mc:Fallback>
             <w:pict>
-              <v:shape w14:anchorId="50EC6B0F" id="Text Box 4" o:spid="_x0000_s1027" type="#_x0000_t202" style="position:absolute;margin-left:85.1pt;margin-top:334.7pt;width:373.2pt;height:65.15pt;z-index:251662336;visibility:visible;mso-wrap-style:square;mso-width-percent:0;mso-height-percent:0;mso-wrap-distance-left:9pt;mso-wrap-distance-top:0;mso-wrap-distance-right:9pt;mso-wrap-distance-bottom:0;mso-position-horizontal:absolute;mso-position-horizontal-relative:margin;mso-position-vertical:absolute;mso-position-vertical-relative:page;mso-width-percent:0;mso-height-percent:0;mso-width-relative:page;mso-height-relative:page;v-text-anchor:top" o:gfxdata="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" filled="f" stroked="f">
+              <v:shape w14:anchorId="50EC6B0F" id="Text Box 4" o:spid="_x0000_s1027" type="#_x0000_t202" style="position:absolute;left:0;text-align:left;margin-left:85.1pt;margin-top:334.7pt;width:373.2pt;height:65.15pt;z-index:251662336;visibility:visible;mso-wrap-style:square;mso-width-percent:0;mso-height-percent:0;mso-wrap-distance-left:9pt;mso-wrap-distance-top:0;mso-wrap-distance-right:9pt;mso-wrap-distance-bottom:0;mso-position-horizontal:absolute;mso-position-horizontal-relative:margin;mso-position-vertical:absolute;mso-position-vertical-relative:page;mso-width-percent:0;mso-height-percent:0;mso-width-relative:page;mso-height-relative:page;v-text-anchor:top" o:gfxdata="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" filled="f" stroked="f">
                 <v:textbox inset="0,0,0,0">
                   <w:txbxContent>
                     <w:p>
@@ -557,7 +557,7 @@
           </mc:Choice>
           <mc:Fallback>
             <w:pict>
-              <v:shape w14:anchorId="1930864E" id="Text Box 2" o:spid="_x0000_s1028" type="#_x0000_t202" style="position:absolute;margin-left:74.55pt;margin-top:95.8pt;width:410.2pt;height:82.2pt;z-index:251661312;visibility:visible;mso-wrap-style:square;mso-width-percent:0;mso-height-percent:200;mso-wrap-distance-left:9pt;mso-wrap-distance-top:0;mso-wrap-distance-right:9pt;mso-wrap-distance-bottom:0;mso-position-horizontal:absolute;mso-position-horizontal-relative:text;mso-position-vertical:absolute;mso-position-vertical-relative:text;mso-width-percent:0;mso-height-percent:200;mso-width-relative:margin;mso-height-relative:margin;v-text-anchor:top" o:gfxdata="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" stroked="f">
+              <v:shape w14:anchorId="1930864E" id="Text Box 2" o:spid="_x0000_s1028" type="#_x0000_t202" style="position:absolute;left:0;text-align:left;margin-left:74.55pt;margin-top:95.8pt;width:410.2pt;height:82.2pt;z-index:251661312;visibility:visible;mso-wrap-style:square;mso-width-percent:0;mso-height-percent:200;mso-wrap-distance-left:9pt;mso-wrap-distance-top:0;mso-wrap-distance-right:9pt;mso-wrap-distance-bottom:0;mso-position-horizontal:absolute;mso-position-horizontal-relative:text;mso-position-vertical:absolute;mso-position-vertical-relative:text;mso-width-percent:0;mso-height-percent:200;mso-width-relative:margin;mso-height-relative:margin;v-text-anchor:top" o:gfxdata="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" stroked="f">
                 <v:textbox style="mso-fit-shape-to-text:t">
                   <w:txbxContent>
                     <w:p>
@@ -700,7 +700,7 @@
           </mc:Choice>
           <mc:Fallback>
             <w:pict>
-              <v:shape w14:anchorId="26CC7E35" id="Text Box 8" o:spid="_x0000_s1029" type="#_x0000_t202" style="position:absolute;margin-left:85.15pt;margin-top:745.3pt;width:315.6pt;height:18pt;z-index:251666432;visibility:visible;mso-wrap-style:square;mso-width-percent:0;mso-height-percent:0;mso-wrap-distance-left:9pt;mso-wrap-distance-top:0;mso-wrap-distance-right:9pt;mso-wrap-distance-bottom:0;mso-position-horizontal:absolute;mso-position-horizontal-relative:margin;mso-position-vertical:absolute;mso-position-vertical-relative:page;mso-width-percent:0;mso-height-percent:0;mso-width-relative:page;mso-height-relative:page;v-text-anchor:top" o:gfxdata="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" filled="f" stroked="f">
+              <v:shape w14:anchorId="26CC7E35" id="Text Box 8" o:spid="_x0000_s1029" type="#_x0000_t202" style="position:absolute;left:0;text-align:left;margin-left:85.15pt;margin-top:745.3pt;width:315.6pt;height:18pt;z-index:251666432;visibility:visible;mso-wrap-style:square;mso-width-percent:0;mso-height-percent:0;mso-wrap-distance-left:9pt;mso-wrap-distance-top:0;mso-wrap-distance-right:9pt;mso-wrap-distance-bottom:0;mso-position-horizontal:absolute;mso-position-horizontal-relative:margin;mso-position-vertical:absolute;mso-position-vertical-relative:page;mso-width-percent:0;mso-height-percent:0;mso-width-relative:page;mso-height-relative:page;v-text-anchor:top" o:gfxdata="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" filled="f" stroked="f">
                 <v:textbox inset="0,0,0,0">
                   <w:txbxContent>
                     <w:p>
@@ -869,7 +869,7 @@
           </mc:Choice>
           <mc:Fallback>
             <w:pict>
-              <v:shape w14:anchorId="54ACD125" id="Text Box 6" o:spid="_x0000_s1030" type="#_x0000_t202" style="position:absolute;margin-left:85.05pt;margin-top:449.05pt;width:352.8pt;height:145.6pt;z-index:251664384;visibility:visible;mso-wrap-style:square;mso-width-percent:0;mso-height-percent:0;mso-wrap-distance-left:9pt;mso-wrap-distance-top:0;mso-wrap-distance-right:9pt;mso-wrap-distance-bottom:0;mso-position-horizontal:absolute;mso-position-horizontal-relative:margin;mso-position-vertical:absolute;mso-position-vertical-relative:page;mso-width-percent:0;mso-height-percent:0;mso-width-relative:page;mso-height-relative:page;v-text-anchor:top" o:gfxdata="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" filled="f" stroked="f">
+              <v:shape w14:anchorId="54ACD125" id="Text Box 6" o:spid="_x0000_s1030" type="#_x0000_t202" style="position:absolute;left:0;text-align:left;margin-left:85.05pt;margin-top:449.05pt;width:352.8pt;height:145.6pt;z-index:251664384;visibility:visible;mso-wrap-style:square;mso-width-percent:0;mso-height-percent:0;mso-wrap-distance-left:9pt;mso-wrap-distance-top:0;mso-wrap-distance-right:9pt;mso-wrap-distance-bottom:0;mso-position-horizontal:absolute;mso-position-horizontal-relative:margin;mso-position-vertical:absolute;mso-position-vertical-relative:page;mso-width-percent:0;mso-height-percent:0;mso-width-relative:page;mso-height-relative:page;v-text-anchor:top" o:gfxdata="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" filled="f" stroked="f">
                 <v:textbox inset="0,0,0,0">
                   <w:txbxContent>
                     <w:p>
@@ -1012,16 +1012,22 @@
           </mc:Fallback>
         </mc:AlternateContent>
       </w:r>
+      <w:bookmarkEnd w:id="0"/>
       <w:bookmarkEnd w:id="1"/>
       <w:bookmarkEnd w:id="2"/>
+      <w:r>
+        <w:br w:type="page"/>
+      </w:r>
       <w:bookmarkEnd w:id="3"/>
-      <w:r>
-        <w:br w:type="page"/>
-      </w:r>
-      <w:bookmarkEnd w:id="0"/>
     </w:p>
     <w:sdt>
       <w:sdtPr>
+        <w:rPr>
+          <w:rFonts w:asciiTheme="minorHAnsi" w:eastAsiaTheme="minorHAnsi" w:hAnsiTheme="minorHAnsi" w:cstheme="minorHAnsi"/>
+          <w:sz w:val="24"/>
+          <w:szCs w:val="24"/>
+          <w:lang w:eastAsia="en-US"/>
+        </w:rPr>
         <w:id w:val="-387192120"/>
         <w:docPartObj>
           <w:docPartGallery w:val="Table of Contents"/>
@@ -1030,24 +1036,16 @@
       </w:sdtPr>
       <w:sdtEndPr>
         <w:rPr>
-          <w:rFonts w:asciiTheme="minorHAnsi" w:eastAsiaTheme="minorHAnsi" w:hAnsiTheme="minorHAnsi" w:cstheme="minorHAnsi"/>
-          <w:sz w:val="24"/>
-          <w:szCs w:val="24"/>
-          <w:lang w:eastAsia="en-US"/>
+          <w:b w:val="0"/>
+          <w:bCs w:val="0"/>
         </w:rPr>
       </w:sdtEndPr>
       <w:sdtContent>
         <w:p>
           <w:pPr>
-            <w:pStyle w:val="Nagwekspisutreci"/>
-            <w:rPr>
-              <w:rFonts w:asciiTheme="majorHAnsi" w:hAnsiTheme="majorHAnsi"/>
-            </w:rPr>
+            <w:pStyle w:val="Nagwek2"/>
           </w:pPr>
           <w:r>
-            <w:rPr>
-              <w:rFonts w:asciiTheme="majorHAnsi" w:hAnsiTheme="majorHAnsi"/>
-            </w:rPr>
             <w:t>Spis treści</w:t>
           </w:r>
         </w:p>
@@ -1391,7 +1389,7 @@
     </w:p>
     <w:p>
       <w:pPr>
-        <w:pStyle w:val="Nagwek1"/>
+        <w:pStyle w:val="Nagwek2"/>
       </w:pPr>
       <w:bookmarkStart w:id="4" w:name="_Toc97578258"/>
       <w:r>
@@ -1433,17 +1431,14 @@
     </w:p>
     <w:p>
       <w:pPr>
-        <w:pStyle w:val="Nagwek2"/>
-        <w:rPr>
-          <w:lang w:eastAsia="pl-PL"/>
-        </w:rPr>
+        <w:pStyle w:val="Tytu"/>
       </w:pPr>
       <w:bookmarkStart w:id="6" w:name="_Toc97578260"/>
       <w:r>
-        <w:rPr>
-          <w:lang w:eastAsia="pl-PL"/>
-        </w:rPr>
-        <w:t>Drukarka 3D</w:t>
+        <w:t>Drukarka</w:t>
+      </w:r>
+      <w:r>
+        <w:t xml:space="preserve"> 3D</w:t>
       </w:r>
       <w:bookmarkEnd w:id="6"/>
     </w:p>
@@ -1454,6 +1449,7 @@
           <w:lang w:eastAsia="pl-PL"/>
         </w:rPr>
       </w:pPr>
+      <w:bookmarkStart w:id="7" w:name="_Hlk98672431"/>
       <w:r>
         <w:rPr>
           <w:lang w:eastAsia="pl-PL"/>
@@ -1489,17 +1485,12 @@
         <w:t xml:space="preserve"> Modeling).</w:t>
       </w:r>
     </w:p>
+    <w:bookmarkEnd w:id="7"/>
     <w:p>
       <w:pPr>
-        <w:pStyle w:val="Nagwek3"/>
-        <w:rPr>
-          <w:lang w:eastAsia="pl-PL"/>
-        </w:rPr>
-      </w:pPr>
-      <w:r>
-        <w:rPr>
-          <w:lang w:eastAsia="pl-PL"/>
-        </w:rPr>
+        <w:pStyle w:val="Nagwek2"/>
+      </w:pPr>
+      <w:r>
         <w:t>Budowa</w:t>
       </w:r>
     </w:p>
@@ -1628,24 +1619,14 @@
       <w:r>
         <w:t xml:space="preserve">Rys. </w:t>
       </w:r>
-      <w:r>
-        <w:fldChar w:fldCharType="begin"/>
-      </w:r>
-      <w:r>
-        <w:instrText xml:space="preserve"> SEQ Rys. \* ARABIC </w:instrText>
-      </w:r>
-      <w:r>
-        <w:fldChar w:fldCharType="separate"/>
-      </w:r>
-      <w:r>
-        <w:rPr>
-          <w:noProof/>
-        </w:rPr>
-        <w:t>1</w:t>
-      </w:r>
-      <w:r>
-        <w:fldChar w:fldCharType="end"/>
-      </w:r>
+      <w:fldSimple w:instr=" SEQ Rys. \* ARABIC ">
+        <w:r>
+          <w:rPr>
+            <w:noProof/>
+          </w:rPr>
+          <w:t>1</w:t>
+        </w:r>
+      </w:fldSimple>
       <w:r>
         <w:t xml:space="preserve"> </w:t>
       </w:r>
@@ -2375,7 +2356,7 @@
   <w:abstractNum w:abstractNumId="2" w15:restartNumberingAfterBreak="0">
     <w:nsid w:val="2E4E1BD6"/>
     <w:multiLevelType w:val="multilevel"/>
-    <w:tmpl w:val="A88ED146"/>
+    <w:tmpl w:val="42CAD250"/>
     <w:lvl w:ilvl="0">
       <w:start w:val="1"/>
       <w:numFmt w:val="decimal"/>
@@ -2484,7 +2465,6 @@
     <w:lvl w:ilvl="2">
       <w:start w:val="1"/>
       <w:numFmt w:val="decimal"/>
-      <w:pStyle w:val="Nagwek3"/>
       <w:lvlText w:val="%1.%2.%3."/>
       <w:lvlJc w:val="left"/>
       <w:pPr>
@@ -3062,28 +3042,15 @@
   </w:style>
   <w:style w:type="paragraph" w:styleId="Nagwek1">
     <w:name w:val="heading 1"/>
-    <w:basedOn w:val="Normalny"/>
+    <w:basedOn w:val="Nagwek2"/>
     <w:next w:val="Normalny"/>
     <w:link w:val="Nagwek1Znak"/>
     <w:uiPriority w:val="9"/>
     <w:qFormat/>
-    <w:rsid w:val="00B31332"/>
+    <w:rsid w:val="00506A8F"/>
     <w:pPr>
-      <w:keepNext/>
-      <w:keepLines/>
-      <w:spacing w:before="360" w:after="360" w:line="259" w:lineRule="auto"/>
-      <w:ind w:firstLine="0"/>
-      <w:jc w:val="left"/>
       <w:outlineLvl w:val="0"/>
     </w:pPr>
-    <w:rPr>
-      <w:rFonts w:ascii="Arial" w:eastAsiaTheme="majorEastAsia" w:hAnsi="Arial" w:cs="Arial"/>
-      <w:b/>
-      <w:bCs/>
-      <w:sz w:val="36"/>
-      <w:szCs w:val="36"/>
-      <w:lang w:eastAsia="pl-PL"/>
-    </w:rPr>
   </w:style>
   <w:style w:type="paragraph" w:styleId="Nagwek2">
     <w:name w:val="heading 2"/>
@@ -3092,7 +3059,7 @@
     <w:uiPriority w:val="9"/>
     <w:unhideWhenUsed/>
     <w:qFormat/>
-    <w:rsid w:val="00CB16E2"/>
+    <w:rsid w:val="00506A8F"/>
     <w:pPr>
       <w:keepNext/>
       <w:keepLines/>
@@ -3110,35 +3077,21 @@
       <w:bCs/>
       <w:sz w:val="32"/>
       <w:szCs w:val="32"/>
+      <w:lang w:eastAsia="pl-PL"/>
     </w:rPr>
   </w:style>
   <w:style w:type="paragraph" w:styleId="Nagwek3">
     <w:name w:val="heading 3"/>
-    <w:basedOn w:val="Normalny"/>
+    <w:basedOn w:val="Nagwek1"/>
     <w:next w:val="Normalny"/>
     <w:link w:val="Nagwek3Znak"/>
     <w:uiPriority w:val="9"/>
     <w:unhideWhenUsed/>
     <w:qFormat/>
-    <w:rsid w:val="00FC6769"/>
+    <w:rsid w:val="00506A8F"/>
     <w:pPr>
-      <w:keepNext/>
-      <w:keepLines/>
-      <w:numPr>
-        <w:ilvl w:val="2"/>
-        <w:numId w:val="3"/>
-      </w:numPr>
-      <w:spacing w:before="240" w:after="120"/>
-      <w:ind w:left="851" w:hanging="851"/>
       <w:outlineLvl w:val="2"/>
     </w:pPr>
-    <w:rPr>
-      <w:rFonts w:asciiTheme="majorHAnsi" w:eastAsiaTheme="majorEastAsia" w:hAnsiTheme="majorHAnsi" w:cstheme="majorBidi"/>
-      <w:b/>
-      <w:bCs/>
-      <w:sz w:val="28"/>
-      <w:szCs w:val="28"/>
-    </w:rPr>
   </w:style>
   <w:style w:type="character" w:default="1" w:styleId="Domylnaczcionkaakapitu">
     <w:name w:val="Default Paragraph Font"/>
@@ -3350,13 +3303,13 @@
     <w:basedOn w:val="Domylnaczcionkaakapitu"/>
     <w:link w:val="Nagwek1"/>
     <w:uiPriority w:val="9"/>
-    <w:rsid w:val="00B31332"/>
+    <w:rsid w:val="00506A8F"/>
     <w:rPr>
-      <w:rFonts w:ascii="Arial" w:eastAsiaTheme="majorEastAsia" w:hAnsi="Arial" w:cs="Arial"/>
+      <w:rFonts w:asciiTheme="majorHAnsi" w:eastAsiaTheme="majorEastAsia" w:hAnsiTheme="majorHAnsi" w:cstheme="majorBidi"/>
       <w:b/>
       <w:bCs/>
-      <w:sz w:val="36"/>
-      <w:szCs w:val="36"/>
+      <w:sz w:val="32"/>
+      <w:szCs w:val="32"/>
       <w:lang w:eastAsia="pl-PL"/>
     </w:rPr>
   </w:style>
@@ -3437,13 +3390,14 @@
     <w:basedOn w:val="Domylnaczcionkaakapitu"/>
     <w:link w:val="Nagwek2"/>
     <w:uiPriority w:val="9"/>
-    <w:rsid w:val="00CB16E2"/>
+    <w:rsid w:val="00506A8F"/>
     <w:rPr>
       <w:rFonts w:asciiTheme="majorHAnsi" w:eastAsiaTheme="majorEastAsia" w:hAnsiTheme="majorHAnsi" w:cstheme="majorBidi"/>
       <w:b/>
       <w:bCs/>
       <w:sz w:val="32"/>
       <w:szCs w:val="32"/>
+      <w:lang w:eastAsia="pl-PL"/>
     </w:rPr>
   </w:style>
   <w:style w:type="character" w:customStyle="1" w:styleId="LegendaZnak">
@@ -3491,13 +3445,14 @@
     <w:basedOn w:val="Domylnaczcionkaakapitu"/>
     <w:link w:val="Nagwek3"/>
     <w:uiPriority w:val="9"/>
-    <w:rsid w:val="00FC6769"/>
+    <w:rsid w:val="00506A8F"/>
     <w:rPr>
       <w:rFonts w:asciiTheme="majorHAnsi" w:eastAsiaTheme="majorEastAsia" w:hAnsiTheme="majorHAnsi" w:cstheme="majorBidi"/>
       <w:b/>
       <w:bCs/>
-      <w:sz w:val="28"/>
-      <w:szCs w:val="28"/>
+      <w:sz w:val="32"/>
+      <w:szCs w:val="32"/>
+      <w:lang w:eastAsia="pl-PL"/>
     </w:rPr>
   </w:style>
   <w:style w:type="paragraph" w:styleId="Bibliografia">
@@ -3597,6 +3552,30 @@
     </w:pPr>
     <w:rPr>
       <w:rFonts w:ascii="Times New Roman" w:eastAsia="Times New Roman" w:hAnsi="Times New Roman" w:cs="Times New Roman"/>
+      <w:lang w:eastAsia="pl-PL"/>
+    </w:rPr>
+  </w:style>
+  <w:style w:type="paragraph" w:styleId="Tytu">
+    <w:name w:val="Title"/>
+    <w:basedOn w:val="Nagwek2"/>
+    <w:next w:val="Normalny"/>
+    <w:link w:val="TytuZnak"/>
+    <w:uiPriority w:val="10"/>
+    <w:qFormat/>
+    <w:rsid w:val="00506A8F"/>
+  </w:style>
+  <w:style w:type="character" w:customStyle="1" w:styleId="TytuZnak">
+    <w:name w:val="Tytuł Znak"/>
+    <w:basedOn w:val="Domylnaczcionkaakapitu"/>
+    <w:link w:val="Tytu"/>
+    <w:uiPriority w:val="10"/>
+    <w:rsid w:val="00506A8F"/>
+    <w:rPr>
+      <w:rFonts w:asciiTheme="majorHAnsi" w:eastAsiaTheme="majorEastAsia" w:hAnsiTheme="majorHAnsi" w:cstheme="majorBidi"/>
+      <w:b/>
+      <w:bCs/>
+      <w:sz w:val="32"/>
+      <w:szCs w:val="32"/>
       <w:lang w:eastAsia="pl-PL"/>
     </w:rPr>
   </w:style>

</xml_diff>